<commit_message>
pdf version of mdoel coef table
</commit_message>
<xml_diff>
--- a/Results/table-results.docx
+++ b/Results/table-results.docx
@@ -21,13 +21,7 @@
         <w:rPr>
           <w:b/>
         </w:rPr>
-        <w:t>Best fit models for each group-response combination measured by AIC. Simple models only include threat status (NT or T) and log-citations. Complete complex models include all host traits and all interactions with threat status. Complete reduced models incl</w:t>
-      </w:r>
-      <w:r>
-        <w:rPr>
-          <w:b/>
-        </w:rPr>
-        <w:t>ude some host traits and interactions as included if lower AIC.</w:t>
+        <w:t>Best fit models for each group-response combination measured by AIC. Simple models only include threat status (NT or T) and log-citations. Complete complex models include all host traits and all interactions with threat status. Complete reduced models include some host traits and interactions as included if lower AIC.</w:t>
       </w:r>
     </w:p>
     <w:tbl>
@@ -972,9 +966,11 @@
             <w:pPr>
               <w:pStyle w:val="Compact"/>
             </w:pPr>
+            <w:bookmarkStart w:id="0" w:name="_GoBack"/>
             <w:r>
               <w:t>citations</w:t>
             </w:r>
+            <w:bookmarkEnd w:id="0"/>
           </w:p>
         </w:tc>
         <w:tc>
@@ -1477,7 +1473,6 @@
               <w:pStyle w:val="Compact"/>
             </w:pPr>
             <w:proofErr w:type="spellStart"/>
-            <w:proofErr w:type="gramStart"/>
             <w:r>
               <w:t>threat</w:t>
             </w:r>
@@ -1488,7 +1483,6 @@
               <w:t>citations</w:t>
             </w:r>
             <w:proofErr w:type="spellEnd"/>
-            <w:proofErr w:type="gramEnd"/>
           </w:p>
         </w:tc>
         <w:tc>
@@ -1571,7 +1565,6 @@
               <w:pStyle w:val="Compact"/>
             </w:pPr>
             <w:proofErr w:type="spellStart"/>
-            <w:proofErr w:type="gramStart"/>
             <w:r>
               <w:t>threat</w:t>
             </w:r>
@@ -1582,7 +1575,6 @@
               <w:t>range</w:t>
             </w:r>
             <w:proofErr w:type="spellEnd"/>
-            <w:proofErr w:type="gramEnd"/>
           </w:p>
         </w:tc>
         <w:tc>
@@ -1665,7 +1657,6 @@
               <w:pStyle w:val="Compact"/>
             </w:pPr>
             <w:proofErr w:type="spellStart"/>
-            <w:proofErr w:type="gramStart"/>
             <w:r>
               <w:t>threat</w:t>
             </w:r>
@@ -1676,7 +1667,6 @@
               <w:t>group</w:t>
             </w:r>
             <w:proofErr w:type="spellEnd"/>
-            <w:proofErr w:type="gramEnd"/>
             <w:r>
               <w:t xml:space="preserve"> size</w:t>
             </w:r>
@@ -1762,7 +1752,6 @@
               <w:pStyle w:val="Compact"/>
             </w:pPr>
             <w:proofErr w:type="spellStart"/>
-            <w:proofErr w:type="gramStart"/>
             <w:r>
               <w:t>threat</w:t>
             </w:r>
@@ -1773,7 +1762,6 @@
               <w:t>mass</w:t>
             </w:r>
             <w:proofErr w:type="spellEnd"/>
-            <w:proofErr w:type="gramEnd"/>
           </w:p>
         </w:tc>
         <w:tc>
@@ -1856,7 +1844,6 @@
               <w:pStyle w:val="Compact"/>
             </w:pPr>
             <w:proofErr w:type="spellStart"/>
-            <w:proofErr w:type="gramStart"/>
             <w:r>
               <w:t>threat</w:t>
             </w:r>
@@ -1867,7 +1854,6 @@
               <w:t>lifespan</w:t>
             </w:r>
             <w:proofErr w:type="spellEnd"/>
-            <w:proofErr w:type="gramEnd"/>
           </w:p>
         </w:tc>
         <w:tc>
@@ -1950,7 +1936,6 @@
               <w:pStyle w:val="Compact"/>
             </w:pPr>
             <w:proofErr w:type="spellStart"/>
-            <w:proofErr w:type="gramStart"/>
             <w:r>
               <w:t>threat</w:t>
             </w:r>
@@ -1961,7 +1946,6 @@
               <w:t>latitude</w:t>
             </w:r>
             <w:proofErr w:type="spellEnd"/>
-            <w:proofErr w:type="gramEnd"/>
           </w:p>
         </w:tc>
         <w:tc>
@@ -2717,7 +2701,6 @@
               <w:pStyle w:val="Compact"/>
             </w:pPr>
             <w:proofErr w:type="spellStart"/>
-            <w:proofErr w:type="gramStart"/>
             <w:r>
               <w:t>threat</w:t>
             </w:r>
@@ -2728,7 +2711,6 @@
               <w:t>citations</w:t>
             </w:r>
             <w:proofErr w:type="spellEnd"/>
-            <w:proofErr w:type="gramEnd"/>
           </w:p>
         </w:tc>
         <w:tc>
@@ -2811,7 +2793,6 @@
               <w:pStyle w:val="Compact"/>
             </w:pPr>
             <w:proofErr w:type="spellStart"/>
-            <w:proofErr w:type="gramStart"/>
             <w:r>
               <w:t>threat</w:t>
             </w:r>
@@ -2822,7 +2803,6 @@
               <w:t>range</w:t>
             </w:r>
             <w:proofErr w:type="spellEnd"/>
-            <w:proofErr w:type="gramEnd"/>
           </w:p>
         </w:tc>
         <w:tc>
@@ -2902,7 +2882,6 @@
               <w:pStyle w:val="Compact"/>
             </w:pPr>
             <w:proofErr w:type="spellStart"/>
-            <w:proofErr w:type="gramStart"/>
             <w:r>
               <w:t>threat</w:t>
             </w:r>
@@ -2913,7 +2892,6 @@
               <w:t>group</w:t>
             </w:r>
             <w:proofErr w:type="spellEnd"/>
-            <w:proofErr w:type="gramEnd"/>
             <w:r>
               <w:t xml:space="preserve"> size</w:t>
             </w:r>
@@ -3647,7 +3625,6 @@
               <w:pStyle w:val="Compact"/>
             </w:pPr>
             <w:proofErr w:type="spellStart"/>
-            <w:proofErr w:type="gramStart"/>
             <w:r>
               <w:t>threat</w:t>
             </w:r>
@@ -3658,7 +3635,6 @@
               <w:t>citations</w:t>
             </w:r>
             <w:proofErr w:type="spellEnd"/>
-            <w:proofErr w:type="gramEnd"/>
           </w:p>
         </w:tc>
         <w:tc>
@@ -3738,7 +3714,6 @@
               <w:pStyle w:val="Compact"/>
             </w:pPr>
             <w:proofErr w:type="spellStart"/>
-            <w:proofErr w:type="gramStart"/>
             <w:r>
               <w:t>threat</w:t>
             </w:r>
@@ -3749,7 +3724,6 @@
               <w:t>range</w:t>
             </w:r>
             <w:proofErr w:type="spellEnd"/>
-            <w:proofErr w:type="gramEnd"/>
           </w:p>
         </w:tc>
         <w:tc>
@@ -3829,7 +3803,6 @@
               <w:pStyle w:val="Compact"/>
             </w:pPr>
             <w:proofErr w:type="spellStart"/>
-            <w:proofErr w:type="gramStart"/>
             <w:r>
               <w:t>threat</w:t>
             </w:r>
@@ -3840,7 +3813,6 @@
               <w:t>group</w:t>
             </w:r>
             <w:proofErr w:type="spellEnd"/>
-            <w:proofErr w:type="gramEnd"/>
             <w:r>
               <w:t xml:space="preserve"> size</w:t>
             </w:r>
@@ -4782,7 +4754,6 @@
               <w:pStyle w:val="Compact"/>
             </w:pPr>
             <w:proofErr w:type="spellStart"/>
-            <w:proofErr w:type="gramStart"/>
             <w:r>
               <w:t>threat</w:t>
             </w:r>
@@ -4793,7 +4764,6 @@
               <w:t>citations</w:t>
             </w:r>
             <w:proofErr w:type="spellEnd"/>
-            <w:proofErr w:type="gramEnd"/>
           </w:p>
         </w:tc>
         <w:tc>
@@ -4873,7 +4843,6 @@
               <w:pStyle w:val="Compact"/>
             </w:pPr>
             <w:proofErr w:type="spellStart"/>
-            <w:proofErr w:type="gramStart"/>
             <w:r>
               <w:t>threat</w:t>
             </w:r>
@@ -4884,7 +4853,6 @@
               <w:t>range</w:t>
             </w:r>
             <w:proofErr w:type="spellEnd"/>
-            <w:proofErr w:type="gramEnd"/>
           </w:p>
         </w:tc>
         <w:tc>
@@ -4964,7 +4932,6 @@
               <w:pStyle w:val="Compact"/>
             </w:pPr>
             <w:proofErr w:type="spellStart"/>
-            <w:proofErr w:type="gramStart"/>
             <w:r>
               <w:t>threat</w:t>
             </w:r>
@@ -4975,7 +4942,6 @@
               <w:t>group</w:t>
             </w:r>
             <w:proofErr w:type="spellEnd"/>
-            <w:proofErr w:type="gramEnd"/>
             <w:r>
               <w:t xml:space="preserve"> size</w:t>
             </w:r>
@@ -5709,7 +5675,6 @@
               <w:pStyle w:val="Compact"/>
             </w:pPr>
             <w:proofErr w:type="spellStart"/>
-            <w:proofErr w:type="gramStart"/>
             <w:r>
               <w:t>threat</w:t>
             </w:r>
@@ -5720,7 +5685,6 @@
               <w:t>citations</w:t>
             </w:r>
             <w:proofErr w:type="spellEnd"/>
-            <w:proofErr w:type="gramEnd"/>
           </w:p>
         </w:tc>
         <w:tc>
@@ -5800,7 +5764,6 @@
               <w:pStyle w:val="Compact"/>
             </w:pPr>
             <w:proofErr w:type="spellStart"/>
-            <w:proofErr w:type="gramStart"/>
             <w:r>
               <w:t>threat</w:t>
             </w:r>
@@ -5811,7 +5774,6 @@
               <w:t>range</w:t>
             </w:r>
             <w:proofErr w:type="spellEnd"/>
-            <w:proofErr w:type="gramEnd"/>
           </w:p>
         </w:tc>
         <w:tc>
@@ -5891,7 +5853,6 @@
               <w:pStyle w:val="Compact"/>
             </w:pPr>
             <w:proofErr w:type="spellStart"/>
-            <w:proofErr w:type="gramStart"/>
             <w:r>
               <w:t>threat</w:t>
             </w:r>
@@ -5902,7 +5863,6 @@
               <w:t>group</w:t>
             </w:r>
             <w:proofErr w:type="spellEnd"/>
-            <w:proofErr w:type="gramEnd"/>
             <w:r>
               <w:t xml:space="preserve"> size</w:t>
             </w:r>
@@ -5985,7 +5945,6 @@
               <w:pStyle w:val="Compact"/>
             </w:pPr>
             <w:proofErr w:type="spellStart"/>
-            <w:proofErr w:type="gramStart"/>
             <w:r>
               <w:t>threat</w:t>
             </w:r>
@@ -5996,7 +5955,6 @@
               <w:t>mass</w:t>
             </w:r>
             <w:proofErr w:type="spellEnd"/>
-            <w:proofErr w:type="gramEnd"/>
           </w:p>
         </w:tc>
         <w:tc>
@@ -6076,7 +6034,6 @@
               <w:pStyle w:val="Compact"/>
             </w:pPr>
             <w:proofErr w:type="spellStart"/>
-            <w:proofErr w:type="gramStart"/>
             <w:r>
               <w:t>threat</w:t>
             </w:r>
@@ -6087,7 +6044,6 @@
               <w:t>lifespan</w:t>
             </w:r>
             <w:proofErr w:type="spellEnd"/>
-            <w:proofErr w:type="gramEnd"/>
           </w:p>
         </w:tc>
         <w:tc>
@@ -6167,7 +6123,6 @@
               <w:pStyle w:val="Compact"/>
             </w:pPr>
             <w:proofErr w:type="spellStart"/>
-            <w:proofErr w:type="gramStart"/>
             <w:r>
               <w:t>threat</w:t>
             </w:r>
@@ -6178,7 +6133,6 @@
               <w:t>latitude</w:t>
             </w:r>
             <w:proofErr w:type="spellEnd"/>
-            <w:proofErr w:type="gramEnd"/>
           </w:p>
         </w:tc>
         <w:tc>
@@ -6504,7 +6458,6 @@
               <w:pStyle w:val="Compact"/>
             </w:pPr>
             <w:proofErr w:type="spellStart"/>
-            <w:proofErr w:type="gramStart"/>
             <w:r>
               <w:t>threat</w:t>
             </w:r>
@@ -6515,7 +6468,6 @@
               <w:t>citations</w:t>
             </w:r>
             <w:proofErr w:type="spellEnd"/>
-            <w:proofErr w:type="gramEnd"/>
           </w:p>
         </w:tc>
         <w:tc>
@@ -7076,8 +7028,6 @@
               <w:pStyle w:val="Compact"/>
               <w:jc w:val="right"/>
             </w:pPr>
-            <w:bookmarkStart w:id="0" w:name="_GoBack"/>
-            <w:bookmarkEnd w:id="0"/>
             <w:r>
               <w:t>0.080</w:t>
             </w:r>
@@ -7456,7 +7406,6 @@
               <w:pStyle w:val="Compact"/>
             </w:pPr>
             <w:proofErr w:type="spellStart"/>
-            <w:proofErr w:type="gramStart"/>
             <w:r>
               <w:t>threat</w:t>
             </w:r>
@@ -7467,7 +7416,6 @@
               <w:t>citations</w:t>
             </w:r>
             <w:proofErr w:type="spellEnd"/>
-            <w:proofErr w:type="gramEnd"/>
           </w:p>
         </w:tc>
         <w:tc>
@@ -7547,7 +7495,6 @@
               <w:pStyle w:val="Compact"/>
             </w:pPr>
             <w:proofErr w:type="spellStart"/>
-            <w:proofErr w:type="gramStart"/>
             <w:r>
               <w:t>threat</w:t>
             </w:r>
@@ -7558,7 +7505,6 @@
               <w:t>range</w:t>
             </w:r>
             <w:proofErr w:type="spellEnd"/>
-            <w:proofErr w:type="gramEnd"/>
           </w:p>
         </w:tc>
         <w:tc>
@@ -7638,7 +7584,6 @@
               <w:pStyle w:val="Compact"/>
             </w:pPr>
             <w:proofErr w:type="spellStart"/>
-            <w:proofErr w:type="gramStart"/>
             <w:r>
               <w:t>threat</w:t>
             </w:r>
@@ -7649,7 +7594,6 @@
               <w:t>group</w:t>
             </w:r>
             <w:proofErr w:type="spellEnd"/>
-            <w:proofErr w:type="gramEnd"/>
             <w:r>
               <w:t xml:space="preserve"> size</w:t>
             </w:r>
@@ -7732,7 +7676,6 @@
               <w:pStyle w:val="Compact"/>
             </w:pPr>
             <w:proofErr w:type="spellStart"/>
-            <w:proofErr w:type="gramStart"/>
             <w:r>
               <w:t>threat</w:t>
             </w:r>
@@ -7743,7 +7686,6 @@
               <w:t>mass</w:t>
             </w:r>
             <w:proofErr w:type="spellEnd"/>
-            <w:proofErr w:type="gramEnd"/>
           </w:p>
         </w:tc>
         <w:tc>
@@ -7823,7 +7765,6 @@
               <w:pStyle w:val="Compact"/>
             </w:pPr>
             <w:proofErr w:type="spellStart"/>
-            <w:proofErr w:type="gramStart"/>
             <w:r>
               <w:t>threat</w:t>
             </w:r>
@@ -7834,7 +7775,6 @@
               <w:t>lifespan</w:t>
             </w:r>
             <w:proofErr w:type="spellEnd"/>
-            <w:proofErr w:type="gramEnd"/>
           </w:p>
         </w:tc>
         <w:tc>
@@ -7914,7 +7854,6 @@
               <w:pStyle w:val="Compact"/>
             </w:pPr>
             <w:proofErr w:type="spellStart"/>
-            <w:proofErr w:type="gramStart"/>
             <w:r>
               <w:t>threat</w:t>
             </w:r>
@@ -7925,7 +7864,6 @@
               <w:t>latitude</w:t>
             </w:r>
             <w:proofErr w:type="spellEnd"/>
-            <w:proofErr w:type="gramEnd"/>
           </w:p>
         </w:tc>
         <w:tc>
@@ -8251,7 +8189,6 @@
               <w:pStyle w:val="Compact"/>
             </w:pPr>
             <w:proofErr w:type="spellStart"/>
-            <w:proofErr w:type="gramStart"/>
             <w:r>
               <w:t>threat</w:t>
             </w:r>
@@ -8262,7 +8199,6 @@
               <w:t>citations</w:t>
             </w:r>
             <w:proofErr w:type="spellEnd"/>
-            <w:proofErr w:type="gramEnd"/>
           </w:p>
         </w:tc>
         <w:tc>
@@ -8993,7 +8929,6 @@
               <w:pStyle w:val="Compact"/>
             </w:pPr>
             <w:proofErr w:type="spellStart"/>
-            <w:proofErr w:type="gramStart"/>
             <w:r>
               <w:t>threat</w:t>
             </w:r>
@@ -9004,7 +8939,6 @@
               <w:t>citations</w:t>
             </w:r>
             <w:proofErr w:type="spellEnd"/>
-            <w:proofErr w:type="gramEnd"/>
           </w:p>
         </w:tc>
         <w:tc>
@@ -9084,7 +9018,6 @@
               <w:pStyle w:val="Compact"/>
             </w:pPr>
             <w:proofErr w:type="spellStart"/>
-            <w:proofErr w:type="gramStart"/>
             <w:r>
               <w:t>threat</w:t>
             </w:r>
@@ -9095,7 +9028,6 @@
               <w:t>range</w:t>
             </w:r>
             <w:proofErr w:type="spellEnd"/>
-            <w:proofErr w:type="gramEnd"/>
           </w:p>
         </w:tc>
         <w:tc>
@@ -9175,7 +9107,6 @@
               <w:pStyle w:val="Compact"/>
             </w:pPr>
             <w:proofErr w:type="spellStart"/>
-            <w:proofErr w:type="gramStart"/>
             <w:r>
               <w:t>threat</w:t>
             </w:r>
@@ -9186,7 +9117,6 @@
               <w:t>group</w:t>
             </w:r>
             <w:proofErr w:type="spellEnd"/>
-            <w:proofErr w:type="gramEnd"/>
             <w:r>
               <w:t xml:space="preserve"> size</w:t>
             </w:r>
@@ -9655,6 +9585,13 @@
     <w:lsdException w:name="Light Shading"/>
     <w:lsdException w:name="Light List"/>
     <w:lsdException w:name="Light Grid"/>
+    <w:lsdException w:name="Medium Shading 1"/>
+    <w:lsdException w:name="Medium Shading 2"/>
+    <w:lsdException w:name="Medium List 1"/>
+    <w:lsdException w:name="Medium List 2"/>
+    <w:lsdException w:name="Medium Grid 1"/>
+    <w:lsdException w:name="Medium Grid 2"/>
+    <w:lsdException w:name="Medium Grid 3"/>
     <w:lsdException w:name="Dark List"/>
     <w:lsdException w:name="Colorful Shading"/>
     <w:lsdException w:name="Colorful List"/>

</xml_diff>

<commit_message>
adding numbers to tables
</commit_message>
<xml_diff>
--- a/Results/table-results.docx
+++ b/Results/table-results.docx
@@ -14,14 +14,65 @@
       <w:pPr>
         <w:pStyle w:val="TableCaption"/>
         <w:rPr>
-          <w:b/>
+          <w:i w:val="0"/>
         </w:rPr>
       </w:pPr>
       <w:r>
         <w:rPr>
           <w:b/>
+          <w:i w:val="0"/>
         </w:rPr>
-        <w:t>Best fit models for each group-response combination measured by AIC. Simple models only include threat status (NT or T) and log-citations. Complete complex models include all host traits and all interactions with threat status. Complete reduced models include some host traits and interactions as included if lower AIC.</w:t>
+        <w:t>Table S1.</w:t>
+      </w:r>
+      <w:r>
+        <w:rPr>
+          <w:i w:val="0"/>
+        </w:rPr>
+        <w:t xml:space="preserve"> </w:t>
+      </w:r>
+      <w:r>
+        <w:rPr>
+          <w:i w:val="0"/>
+        </w:rPr>
+        <w:t xml:space="preserve">Best fit models for each group-response combination measured by AIC. Simple models only include threat status (NT or T) and log-citations. Complete models include all host traits and all interactions with threat status. </w:t>
+      </w:r>
+      <w:r>
+        <w:rPr>
+          <w:i w:val="0"/>
+        </w:rPr>
+        <w:t>R</w:t>
+      </w:r>
+      <w:bookmarkStart w:id="0" w:name="_GoBack"/>
+      <w:bookmarkEnd w:id="0"/>
+      <w:r>
+        <w:rPr>
+          <w:i w:val="0"/>
+        </w:rPr>
+        <w:t xml:space="preserve">educed models include </w:t>
+      </w:r>
+      <w:r>
+        <w:rPr>
+          <w:i w:val="0"/>
+        </w:rPr>
+        <w:t>all</w:t>
+      </w:r>
+      <w:r>
+        <w:rPr>
+          <w:i w:val="0"/>
+        </w:rPr>
+        <w:t xml:space="preserve"> host traits and </w:t>
+      </w:r>
+      <w:r>
+        <w:rPr>
+          <w:i w:val="0"/>
+        </w:rPr>
+        <w:t xml:space="preserve">some </w:t>
+      </w:r>
+      <w:r>
+        <w:rPr>
+          <w:i w:val="0"/>
+        </w:rPr>
+        <w:t>interactions as included if lower AIC.</w:t>
       </w:r>
     </w:p>
     <w:tbl>
@@ -644,12 +695,25 @@
       <w:pPr>
         <w:pStyle w:val="TableCaption"/>
         <w:rPr>
-          <w:b/>
+          <w:i w:val="0"/>
         </w:rPr>
       </w:pPr>
       <w:r>
         <w:rPr>
           <w:b/>
+          <w:i w:val="0"/>
+        </w:rPr>
+        <w:t>Table S2.</w:t>
+      </w:r>
+      <w:r>
+        <w:rPr>
+          <w:i w:val="0"/>
+        </w:rPr>
+        <w:t xml:space="preserve"> </w:t>
+      </w:r>
+      <w:r>
+        <w:rPr>
+          <w:i w:val="0"/>
         </w:rPr>
         <w:t>Model coefficients and highest posterior density region for best fit model of host-parasite species richness.</w:t>
       </w:r>
@@ -966,11 +1030,9 @@
             <w:pPr>
               <w:pStyle w:val="Compact"/>
             </w:pPr>
-            <w:bookmarkStart w:id="0" w:name="_GoBack"/>
             <w:r>
               <w:t>citations</w:t>
             </w:r>
-            <w:bookmarkEnd w:id="0"/>
           </w:p>
         </w:tc>
         <w:tc>
@@ -3951,12 +4013,34 @@
       <w:pPr>
         <w:pStyle w:val="TableCaption"/>
         <w:rPr>
-          <w:b/>
+          <w:i w:val="0"/>
         </w:rPr>
       </w:pPr>
       <w:r>
         <w:rPr>
           <w:b/>
+          <w:i w:val="0"/>
+        </w:rPr>
+        <w:t xml:space="preserve">Table </w:t>
+      </w:r>
+      <w:proofErr w:type="spellStart"/>
+      <w:r>
+        <w:rPr>
+          <w:b/>
+          <w:i w:val="0"/>
+        </w:rPr>
+        <w:t>S3.</w:t>
+      </w:r>
+      <w:r>
+        <w:rPr>
+          <w:i w:val="0"/>
+        </w:rPr>
+        <w:t xml:space="preserve"> </w:t>
+      </w:r>
+      <w:proofErr w:type="spellEnd"/>
+      <w:r>
+        <w:rPr>
+          <w:i w:val="0"/>
         </w:rPr>
         <w:t>Model coefficients and highest posterior density region for best fit model of proportion of only closely transmitted parasites.</w:t>
       </w:r>
@@ -6603,12 +6687,25 @@
       <w:pPr>
         <w:pStyle w:val="TableCaption"/>
         <w:rPr>
-          <w:b/>
+          <w:i w:val="0"/>
         </w:rPr>
       </w:pPr>
       <w:r>
         <w:rPr>
           <w:b/>
+          <w:i w:val="0"/>
+        </w:rPr>
+        <w:t>Table S4.</w:t>
+      </w:r>
+      <w:r>
+        <w:rPr>
+          <w:i w:val="0"/>
+        </w:rPr>
+        <w:t xml:space="preserve"> </w:t>
+      </w:r>
+      <w:r>
+        <w:rPr>
+          <w:i w:val="0"/>
         </w:rPr>
         <w:t>Model coefficients and highest posterior density region for best fit model of proportion of only microparasites (bacteria, viruses, protozoa, fungi).</w:t>
       </w:r>

</xml_diff>